<commit_message>
cleaned up some preprocessing pipeline
saved data to a bunch of .npy files for easier CNN input
</commit_message>
<xml_diff>
--- a/to_do.docx
+++ b/to_do.docx
@@ -297,6 +297,9 @@
       <w:r>
         <w:t>Have to figure out what the aspect is</w:t>
       </w:r>
+      <w:r>
+        <w:t xml:space="preserve"> (DONE SEE NOTES BELOW)</w:t>
+      </w:r>
     </w:p>
     <w:p>
       <w:pPr>
@@ -372,68 +375,113 @@
       <w:r>
         <w:t>Clip PRATE data</w:t>
       </w:r>
+    </w:p>
+    <w:p>
+      <w:pPr>
+        <w:pStyle w:val="ListParagraph"/>
+        <w:numPr>
+          <w:ilvl w:val="1"/>
+          <w:numId w:val="1"/>
+        </w:numPr>
+      </w:pPr>
+      <w:r>
+        <w:t>When can we say 0 treatment? As in, can we ever rule out the possibility of missing data?</w:t>
+      </w:r>
+    </w:p>
+    <w:p>
+      <w:pPr>
+        <w:pStyle w:val="ListParagraph"/>
+        <w:numPr>
+          <w:ilvl w:val="1"/>
+          <w:numId w:val="1"/>
+        </w:numPr>
+      </w:pPr>
+      <w:r>
+        <w:t xml:space="preserve">Exponent beta for grid fire activation depends on tick length and time resolution </w:t>
+      </w:r>
+    </w:p>
+    <w:p>
+      <w:pPr>
+        <w:pStyle w:val="ListParagraph"/>
+        <w:numPr>
+          <w:ilvl w:val="1"/>
+          <w:numId w:val="1"/>
+        </w:numPr>
+      </w:pPr>
+      <w:r>
+        <w:t>Do we want more time-granular weather data? (probably)</w:t>
+      </w:r>
+    </w:p>
+    <w:p>
+      <w:pPr>
+        <w:pStyle w:val="ListParagraph"/>
+        <w:numPr>
+          <w:ilvl w:val="1"/>
+          <w:numId w:val="1"/>
+        </w:numPr>
+      </w:pPr>
+      <w:r>
+        <w:t>Do we want weather forecasts? (maybe)</w:t>
+      </w:r>
+    </w:p>
+    <w:p>
+      <w:pPr>
+        <w:pStyle w:val="ListParagraph"/>
+        <w:numPr>
+          <w:ilvl w:val="1"/>
+          <w:numId w:val="1"/>
+        </w:numPr>
+      </w:pPr>
+      <w:r>
+        <w:t>Do we want to normalize the timesteps of analysis to local time instead of UTC? (probably)</w:t>
+      </w:r>
+    </w:p>
+    <w:p>
+      <w:pPr>
+        <w:pStyle w:val="ListParagraph"/>
+        <w:numPr>
+          <w:ilvl w:val="1"/>
+          <w:numId w:val="1"/>
+        </w:numPr>
+      </w:pPr>
+      <w:r>
+        <w:t>Aspect 0 = down north, 90 = down east, 180 = down south, 270 = down west</w:t>
+      </w:r>
+    </w:p>
+    <w:p>
+      <w:pPr>
+        <w:pStyle w:val="ListParagraph"/>
+        <w:numPr>
+          <w:ilvl w:val="0"/>
+          <w:numId w:val="1"/>
+        </w:numPr>
+      </w:pPr>
+      <w:r>
+        <w:t>CNN</w:t>
+      </w:r>
+    </w:p>
+    <w:p>
+      <w:pPr>
+        <w:pStyle w:val="ListParagraph"/>
+        <w:numPr>
+          <w:ilvl w:val="1"/>
+          <w:numId w:val="1"/>
+        </w:numPr>
+      </w:pPr>
+      <w:r>
+        <w:t>Tensor flow data preprocessing as part of process so I can read in lots of data</w:t>
+      </w:r>
+    </w:p>
+    <w:p>
+      <w:pPr>
+        <w:pStyle w:val="ListParagraph"/>
+        <w:numPr>
+          <w:ilvl w:val="1"/>
+          <w:numId w:val="1"/>
+        </w:numPr>
+      </w:pPr>
       <w:bookmarkStart w:id="0" w:name="_GoBack"/>
       <w:bookmarkEnd w:id="0"/>
-    </w:p>
-    <w:p>
-      <w:pPr>
-        <w:pStyle w:val="ListParagraph"/>
-        <w:numPr>
-          <w:ilvl w:val="1"/>
-          <w:numId w:val="1"/>
-        </w:numPr>
-      </w:pPr>
-      <w:r>
-        <w:t>When can we say 0 treatment? As in, can we ever rule out the possibility of missing data?</w:t>
-      </w:r>
-    </w:p>
-    <w:p>
-      <w:pPr>
-        <w:pStyle w:val="ListParagraph"/>
-        <w:numPr>
-          <w:ilvl w:val="1"/>
-          <w:numId w:val="1"/>
-        </w:numPr>
-      </w:pPr>
-      <w:r>
-        <w:t xml:space="preserve">Exponent beta for grid fire activation depends on tick length and time resolution </w:t>
-      </w:r>
-    </w:p>
-    <w:p>
-      <w:pPr>
-        <w:pStyle w:val="ListParagraph"/>
-        <w:numPr>
-          <w:ilvl w:val="1"/>
-          <w:numId w:val="1"/>
-        </w:numPr>
-      </w:pPr>
-      <w:r>
-        <w:t>Do we want more time-granular weather data? (probably)</w:t>
-      </w:r>
-    </w:p>
-    <w:p>
-      <w:pPr>
-        <w:pStyle w:val="ListParagraph"/>
-        <w:numPr>
-          <w:ilvl w:val="1"/>
-          <w:numId w:val="1"/>
-        </w:numPr>
-      </w:pPr>
-      <w:r>
-        <w:t>Do we want weather forecasts? (maybe)</w:t>
-      </w:r>
-    </w:p>
-    <w:p>
-      <w:pPr>
-        <w:pStyle w:val="ListParagraph"/>
-        <w:numPr>
-          <w:ilvl w:val="1"/>
-          <w:numId w:val="1"/>
-        </w:numPr>
-      </w:pPr>
-      <w:r>
-        <w:t>Do we want to normalize the timesteps of analysis to local time instead of UTC? (probably)</w:t>
-      </w:r>
     </w:p>
     <w:p/>
     <w:sectPr>

</xml_diff>